<commit_message>
détail du travail à faire et explications
</commit_message>
<xml_diff>
--- a/AMRAOUI-KIRILLOV-MARTIN/Reponses aux questions.docx
+++ b/AMRAOUI-KIRILLOV-MARTIN/Reponses aux questions.docx
@@ -180,7 +180,7 @@
       <w:pPr>
         <w:numPr>
           <w:ilvl w:val="0"/>
-          <w:numId w:val="6"/>
+          <w:numId w:val="7"/>
         </w:numPr>
         <w:ind w:left="720" w:hanging="360"/>
         <w:rPr>
@@ -198,7 +198,7 @@
       <w:pPr>
         <w:numPr>
           <w:ilvl w:val="0"/>
-          <w:numId w:val="6"/>
+          <w:numId w:val="7"/>
         </w:numPr>
         <w:ind w:left="720" w:hanging="360"/>
         <w:rPr>
@@ -266,14 +266,213 @@
         <w:rPr>
           <w:rtl w:val="0"/>
         </w:rPr>
-        <w:t xml:space="preserve">Comparaison des résultats</w:t>
+        <w:t xml:space="preserve">Comparaison des résultats (que POStag et entités nommés)</w:t>
+      </w:r>
+    </w:p>
+    <w:p>
+      <w:pPr>
+        <w:ind w:left="720" w:firstLine="0"/>
+        <w:rPr/>
+      </w:pPr>
+      <w:r>
+        <w:rPr>
+          <w:rtl w:val="0"/>
+        </w:rPr>
+        <w:t xml:space="preserve">Pour comparer les systèmes, il faut les mettre au format universel </w:t>
+      </w:r>
+    </w:p>
+    <w:p>
+      <w:pPr>
+        <w:ind w:left="720" w:firstLine="0"/>
+        <w:rPr>
+          <w:b w:val="1"/>
+          <w:i w:val="1"/>
+        </w:rPr>
+      </w:pPr>
+      <w:r>
+        <w:rPr>
+          <w:b w:val="1"/>
+          <w:i w:val="1"/>
+          <w:rtl w:val="0"/>
+        </w:rPr>
+        <w:t xml:space="preserve">Comparer par rapport au POS tag :</w:t>
+      </w:r>
+    </w:p>
+    <w:p>
+      <w:pPr>
+        <w:ind w:left="1440" w:firstLine="0"/>
+        <w:rPr/>
+      </w:pPr>
+      <w:r>
+        <w:rPr>
+          <w:rtl w:val="0"/>
+        </w:rPr>
+        <w:t xml:space="preserve">Etapes :</w:t>
+      </w:r>
+    </w:p>
+    <w:p>
+      <w:pPr>
+        <w:ind w:left="1440" w:firstLine="0"/>
+        <w:rPr/>
+      </w:pPr>
+      <w:r>
+        <w:rPr>
+          <w:rtl w:val="0"/>
+        </w:rPr>
+        <w:t xml:space="preserve">1)Transformer la phrase analysée par lima sous la forme “John_NP ate_V …”</w:t>
+      </w:r>
+    </w:p>
+    <w:p>
+      <w:pPr>
+        <w:ind w:left="1440" w:firstLine="0"/>
+        <w:rPr/>
+      </w:pPr>
+      <w:r>
+        <w:rPr>
+          <w:rtl w:val="0"/>
+        </w:rPr>
+        <w:t xml:space="preserve">(ex : le lemme(i.e : forme canonique) John devient John_NP, le ate devient ate_V)</w:t>
+      </w:r>
+    </w:p>
+    <w:p>
+      <w:pPr>
+        <w:ind w:left="1440" w:firstLine="0"/>
+        <w:rPr/>
+      </w:pPr>
+      <w:r>
+        <w:rPr>
+          <w:rtl w:val="0"/>
+        </w:rPr>
+        <w:t xml:space="preserve">2)Créer une table de conversion des étiquettes Lima et Standford en étiquettes universelles </w:t>
+      </w:r>
+    </w:p>
+    <w:p>
+      <w:pPr>
+        <w:ind w:left="1440" w:firstLine="0"/>
+        <w:rPr/>
+      </w:pPr>
+      <w:r>
+        <w:rPr>
+          <w:rtl w:val="0"/>
+        </w:rPr>
+        <w:t xml:space="preserve">3) Créer un programme pour appliquer 2) à 1) pour avoir des étiquettes universelles après les _ (ex ; John_NP devient John_N)</w:t>
+      </w:r>
+    </w:p>
+    <w:p>
+      <w:pPr>
+        <w:ind w:left="1440" w:firstLine="0"/>
+        <w:rPr/>
+      </w:pPr>
+      <w:r>
+        <w:rPr>
+          <w:rtl w:val="0"/>
+        </w:rPr>
+        <w:t xml:space="preserve">4) Comparer les performances pour le POS tag (les tag)</w:t>
+      </w:r>
+    </w:p>
+    <w:p>
+      <w:pPr>
+        <w:ind w:left="0" w:firstLine="0"/>
+        <w:rPr/>
+      </w:pPr>
+      <w:r>
+        <w:rPr>
+          <w:rtl w:val="0"/>
+        </w:rPr>
+        <w:tab/>
+      </w:r>
+      <w:r>
+        <w:rPr>
+          <w:b w:val="1"/>
+          <w:rtl w:val="0"/>
+        </w:rPr>
+        <w:t xml:space="preserve">Comparer par rapport aux Entités nommées</w:t>
+      </w:r>
+      <w:r>
+        <w:rPr>
+          <w:rtl w:val="0"/>
+        </w:rPr>
+        <w:t xml:space="preserve"> (LOCATION, etc.)</w:t>
+      </w:r>
+    </w:p>
+    <w:p>
+      <w:pPr>
+        <w:ind w:left="0" w:firstLine="0"/>
+        <w:rPr/>
+      </w:pPr>
+      <w:r>
+        <w:rPr>
+          <w:rtl w:val="0"/>
+        </w:rPr>
+        <w:tab/>
+        <w:tab/>
+        <w:t xml:space="preserve">Etapes :</w:t>
+      </w:r>
+    </w:p>
+    <w:p>
+      <w:pPr>
+        <w:ind w:left="0" w:firstLine="0"/>
+        <w:rPr/>
+      </w:pPr>
+      <w:r>
+        <w:rPr>
+          <w:rtl w:val="0"/>
+        </w:rPr>
+        <w:tab/>
+        <w:tab/>
+        <w:t xml:space="preserve">Idem, transformer avec _ (ex : Boca Raton_LOCATION)</w:t>
+      </w:r>
+    </w:p>
+    <w:p>
+      <w:pPr>
+        <w:ind w:left="0" w:firstLine="0"/>
+        <w:rPr/>
+      </w:pPr>
+      <w:r>
+        <w:rPr>
+          <w:rtl w:val="0"/>
+        </w:rPr>
+        <w:tab/>
+        <w:tab/>
+        <w:t xml:space="preserve">Attention : utiliser un caractère entre Boca et Raton pour éviter l’ambiguïté du </w:t>
+      </w:r>
+    </w:p>
+    <w:p>
+      <w:pPr>
+        <w:ind w:left="0" w:firstLine="0"/>
+        <w:rPr/>
+      </w:pPr>
+      <w:r>
+        <w:rPr>
+          <w:rtl w:val="0"/>
+        </w:rPr>
+        <w:tab/>
+        <w:tab/>
+        <w:t xml:space="preserve">-) (ex : &amp;, ABAABA, comme on veut quoi)</w:t>
+      </w:r>
+    </w:p>
+    <w:p>
+      <w:pPr>
+        <w:ind w:left="0" w:firstLine="0"/>
+        <w:rPr/>
+      </w:pPr>
+      <w:r>
+        <w:rPr>
+          <w:rtl w:val="0"/>
+        </w:rPr>
+        <w:tab/>
+        <w:tab/>
+        <w:t xml:space="preserve">Dans le cas des entitées nommées, les étiquettes universelles sont appelés </w:t>
+        <w:tab/>
+        <w:tab/>
+        <w:t xml:space="preserve">des modèles.</w:t>
       </w:r>
     </w:p>
     <w:p>
       <w:pPr>
         <w:numPr>
           <w:ilvl w:val="0"/>
-          <w:numId w:val="3"/>
+          <w:numId w:val="6"/>
         </w:numPr>
         <w:ind w:left="720" w:hanging="360"/>
         <w:rPr>
@@ -1687,6 +1886,116 @@
       </w:rPr>
     </w:lvl>
   </w:abstractNum>
+  <w:abstractNum w:abstractNumId="7">
+    <w:lvl w:ilvl="0">
+      <w:start w:val="1"/>
+      <w:numFmt w:val="bullet"/>
+      <w:lvlText w:val="-"/>
+      <w:lvlJc w:val="left"/>
+      <w:pPr>
+        <w:ind w:left="720" w:hanging="360"/>
+      </w:pPr>
+      <w:rPr>
+        <w:u w:val="none"/>
+      </w:rPr>
+    </w:lvl>
+    <w:lvl w:ilvl="1">
+      <w:start w:val="1"/>
+      <w:numFmt w:val="bullet"/>
+      <w:lvlText w:val="-"/>
+      <w:lvlJc w:val="left"/>
+      <w:pPr>
+        <w:ind w:left="1440" w:hanging="360"/>
+      </w:pPr>
+      <w:rPr>
+        <w:u w:val="none"/>
+      </w:rPr>
+    </w:lvl>
+    <w:lvl w:ilvl="2">
+      <w:start w:val="1"/>
+      <w:numFmt w:val="bullet"/>
+      <w:lvlText w:val="-"/>
+      <w:lvlJc w:val="left"/>
+      <w:pPr>
+        <w:ind w:left="2160" w:hanging="360"/>
+      </w:pPr>
+      <w:rPr>
+        <w:u w:val="none"/>
+      </w:rPr>
+    </w:lvl>
+    <w:lvl w:ilvl="3">
+      <w:start w:val="1"/>
+      <w:numFmt w:val="bullet"/>
+      <w:lvlText w:val="-"/>
+      <w:lvlJc w:val="left"/>
+      <w:pPr>
+        <w:ind w:left="2880" w:hanging="360"/>
+      </w:pPr>
+      <w:rPr>
+        <w:u w:val="none"/>
+      </w:rPr>
+    </w:lvl>
+    <w:lvl w:ilvl="4">
+      <w:start w:val="1"/>
+      <w:numFmt w:val="bullet"/>
+      <w:lvlText w:val="-"/>
+      <w:lvlJc w:val="left"/>
+      <w:pPr>
+        <w:ind w:left="3600" w:hanging="360"/>
+      </w:pPr>
+      <w:rPr>
+        <w:u w:val="none"/>
+      </w:rPr>
+    </w:lvl>
+    <w:lvl w:ilvl="5">
+      <w:start w:val="1"/>
+      <w:numFmt w:val="bullet"/>
+      <w:lvlText w:val="-"/>
+      <w:lvlJc w:val="left"/>
+      <w:pPr>
+        <w:ind w:left="4320" w:hanging="360"/>
+      </w:pPr>
+      <w:rPr>
+        <w:u w:val="none"/>
+      </w:rPr>
+    </w:lvl>
+    <w:lvl w:ilvl="6">
+      <w:start w:val="1"/>
+      <w:numFmt w:val="bullet"/>
+      <w:lvlText w:val="-"/>
+      <w:lvlJc w:val="left"/>
+      <w:pPr>
+        <w:ind w:left="5040" w:hanging="360"/>
+      </w:pPr>
+      <w:rPr>
+        <w:u w:val="none"/>
+      </w:rPr>
+    </w:lvl>
+    <w:lvl w:ilvl="7">
+      <w:start w:val="1"/>
+      <w:numFmt w:val="bullet"/>
+      <w:lvlText w:val="-"/>
+      <w:lvlJc w:val="left"/>
+      <w:pPr>
+        <w:ind w:left="5760" w:hanging="360"/>
+      </w:pPr>
+      <w:rPr>
+        <w:u w:val="none"/>
+      </w:rPr>
+    </w:lvl>
+    <w:lvl w:ilvl="8">
+      <w:start w:val="1"/>
+      <w:numFmt w:val="bullet"/>
+      <w:lvlText w:val="-"/>
+      <w:lvlJc w:val="left"/>
+      <w:pPr>
+        <w:ind w:left="6480" w:hanging="360"/>
+      </w:pPr>
+      <w:rPr>
+        <w:u w:val="none"/>
+      </w:rPr>
+    </w:lvl>
+  </w:abstractNum>
   <w:num w:numId="1">
     <w:abstractNumId w:val="1"/>
   </w:num>
@@ -1704,6 +2013,9 @@
   </w:num>
   <w:num w:numId="6">
     <w:abstractNumId w:val="6"/>
+  </w:num>
+  <w:num w:numId="7">
+    <w:abstractNumId w:val="7"/>
   </w:num>
 </w:numbering>
 </file>

</xml_diff>